<commit_message>
fin du cours 5
</commit_message>
<xml_diff>
--- a/Annexe1c/Exercice_Annexe_1C.docx
+++ b/Annexe1c/Exercice_Annexe_1C.docx
@@ -117,7 +117,16 @@
           <w:sz w:val="24"/>
           <w:szCs w:val="24"/>
         </w:rPr>
-        <w:t xml:space="preserve"> de votre activité de l’annexe 1B, lisez chaque ligne de ce nouveau fichier et créez un objet </w:t>
+        <w:t xml:space="preserve"> de votre activité de l’annexe 1B, lisez chaque ligne de ce nouveau fichier et </w:t>
+      </w:r>
+      <w:r>
+        <w:rPr>
+          <w:rFonts w:ascii="Bell MT" w:hAnsi="Bell MT"/>
+          <w:sz w:val="24"/>
+          <w:szCs w:val="24"/>
+          <w:highlight w:val="yellow"/>
+        </w:rPr>
+        <w:t xml:space="preserve">créez un objet </w:t>
       </w:r>
       <w:proofErr w:type="spellStart"/>
       <w:r>
@@ -125,6 +134,7 @@
           <w:rFonts w:ascii="Bell MT" w:hAnsi="Bell MT"/>
           <w:sz w:val="24"/>
           <w:szCs w:val="24"/>
+          <w:highlight w:val="yellow"/>
         </w:rPr>
         <w:t>Planete</w:t>
       </w:r>
@@ -135,7 +145,16 @@
           <w:sz w:val="24"/>
           <w:szCs w:val="24"/>
         </w:rPr>
-        <w:t xml:space="preserve"> à partir des deux données que vous avez lues et qui seront les variables de cette nouvelle classe </w:t>
+        <w:t xml:space="preserve"> à partir des deux données que vous avez lues et qui seront les variables de cette </w:t>
+      </w:r>
+      <w:r>
+        <w:rPr>
+          <w:rFonts w:ascii="Bell MT" w:hAnsi="Bell MT"/>
+          <w:sz w:val="24"/>
+          <w:szCs w:val="24"/>
+          <w:highlight w:val="yellow"/>
+        </w:rPr>
+        <w:t xml:space="preserve">nouvelle classe </w:t>
       </w:r>
       <w:proofErr w:type="spellStart"/>
       <w:r>
@@ -143,6 +162,7 @@
           <w:rFonts w:ascii="Bell MT" w:hAnsi="Bell MT"/>
           <w:sz w:val="24"/>
           <w:szCs w:val="24"/>
+          <w:highlight w:val="yellow"/>
         </w:rPr>
         <w:t>Kotlin</w:t>
       </w:r>
@@ -152,8 +172,17 @@
           <w:rFonts w:ascii="Bell MT" w:hAnsi="Bell MT"/>
           <w:sz w:val="24"/>
           <w:szCs w:val="24"/>
-        </w:rPr>
-        <w:t xml:space="preserve">. </w:t>
+          <w:highlight w:val="yellow"/>
+        </w:rPr>
+        <w:t>.</w:t>
+      </w:r>
+      <w:r>
+        <w:rPr>
+          <w:rFonts w:ascii="Bell MT" w:hAnsi="Bell MT"/>
+          <w:sz w:val="24"/>
+          <w:szCs w:val="24"/>
+        </w:rPr>
+        <w:t xml:space="preserve"> </w:t>
       </w:r>
     </w:p>
     <w:p/>
@@ -197,6 +226,7 @@
           <w:rFonts w:ascii="Bell MT" w:hAnsi="Bell MT"/>
           <w:sz w:val="24"/>
           <w:szCs w:val="24"/>
+          <w:highlight w:val="yellow"/>
         </w:rPr>
         <w:t>Vector</w:t>
       </w:r>
@@ -207,7 +237,24 @@
           <w:sz w:val="24"/>
           <w:szCs w:val="24"/>
         </w:rPr>
-        <w:t xml:space="preserve"> avec tous ces objets et retournez le nombre d’éléments présents dans le </w:t>
+        <w:t xml:space="preserve"> avec tous ces objets et retournez </w:t>
+      </w:r>
+      <w:r>
+        <w:rPr>
+          <w:rFonts w:ascii="Bell MT" w:hAnsi="Bell MT"/>
+          <w:sz w:val="24"/>
+          <w:szCs w:val="24"/>
+          <w:highlight w:val="yellow"/>
+        </w:rPr>
+        <w:t>le nombre d’éléments présents</w:t>
+      </w:r>
+      <w:r>
+        <w:rPr>
+          <w:rFonts w:ascii="Bell MT" w:hAnsi="Bell MT"/>
+          <w:sz w:val="24"/>
+          <w:szCs w:val="24"/>
+        </w:rPr>
+        <w:t xml:space="preserve"> dans le </w:t>
       </w:r>
       <w:proofErr w:type="spellStart"/>
       <w:r>
@@ -275,19 +322,19 @@
           <w:rPr>
             <w:rStyle w:val="Lienhypertexte"/>
           </w:rPr>
-          <w:t>https://www.w3schools.com/KOTLIN/kotl</w:t>
+          <w:t>https://www.w3schools.com/KOTLIN/kotlin_con</w:t>
         </w:r>
         <w:r>
           <w:rPr>
             <w:rStyle w:val="Lienhypertexte"/>
           </w:rPr>
-          <w:t>i</w:t>
+          <w:t>s</w:t>
         </w:r>
         <w:r>
           <w:rPr>
             <w:rStyle w:val="Lienhypertexte"/>
           </w:rPr>
-          <w:t>n_constructors.php</w:t>
+          <w:t>tructors.php</w:t>
         </w:r>
       </w:hyperlink>
     </w:p>
@@ -298,19 +345,19 @@
           <w:rPr>
             <w:rStyle w:val="Lienhypertexte"/>
           </w:rPr>
-          <w:t>https://kotlinlang.or</w:t>
+          <w:t>https://kotlinlang.org/docs/cl</w:t>
         </w:r>
         <w:r>
           <w:rPr>
             <w:rStyle w:val="Lienhypertexte"/>
           </w:rPr>
-          <w:t>g</w:t>
+          <w:t>a</w:t>
         </w:r>
         <w:r>
           <w:rPr>
             <w:rStyle w:val="Lienhypertexte"/>
           </w:rPr>
-          <w:t>/docs/classes.html</w:t>
+          <w:t>sses.html</w:t>
         </w:r>
       </w:hyperlink>
     </w:p>

</xml_diff>